<commit_message>
fix : update four Point declaration document
</commit_message>
<xml_diff>
--- a/FOUR POINT DECLARATION.docx
+++ b/FOUR POINT DECLARATION.docx
@@ -1,6 +1,6 @@
 
 <file path=word/document.xml><?xml version="1.0" encoding="utf-8"?>
-<w:document xmlns:wpc="http://schemas.microsoft.com/office/word/2010/wordprocessingCanvas" xmlns:cx="http://schemas.microsoft.com/office/drawing/2014/chartex" xmlns:cx1="http://schemas.microsoft.com/office/drawing/2015/9/8/chartex" xmlns:cx2="http://schemas.microsoft.com/office/drawing/2015/10/21/chartex" xmlns:cx3="http://schemas.microsoft.com/office/drawing/2016/5/9/chartex" xmlns:cx4="http://schemas.microsoft.com/office/drawing/2016/5/10/chartex" xmlns:cx5="http://schemas.microsoft.com/office/drawing/2016/5/11/chartex" xmlns:cx6="http://schemas.microsoft.com/office/drawing/2016/5/12/chartex" xmlns:cx7="http://schemas.microsoft.com/office/drawing/2016/5/13/chartex" xmlns:cx8="http://schemas.microsoft.com/office/drawing/2016/5/14/chartex" xmlns:mc="http://schemas.openxmlformats.org/markup-compatibility/2006" xmlns:aink="http://schemas.microsoft.com/office/drawing/2016/ink" xmlns:am3d="http://schemas.microsoft.com/office/drawing/2017/model3d" xmlns:o="urn:schemas-microsoft-com:office:office" xmlns:r="http://schemas.openxmlformats.org/officeDocument/2006/relationships" xmlns:m="http://schemas.openxmlformats.org/officeDocument/2006/math" xmlns:v="urn:schemas-microsoft-com:vml" xmlns:wp14="http://schemas.microsoft.com/office/word/2010/wordprocessingDrawing" xmlns:wp="http://schemas.openxmlformats.org/drawingml/2006/wordprocessingDrawing" xmlns:w10="urn:schemas-microsoft-com:office:word" xmlns:w="http://schemas.openxmlformats.org/wordprocessingml/2006/main" xmlns:w14="http://schemas.microsoft.com/office/word/2010/wordml" xmlns:w15="http://schemas.microsoft.com/office/word/2012/wordml" xmlns:w16cex="http://schemas.microsoft.com/office/word/2018/wordml/cex" xmlns:w16cid="http://schemas.microsoft.com/office/word/2016/wordml/cid" xmlns:w16="http://schemas.microsoft.com/office/word/2018/wordml" xmlns:w16se="http://schemas.microsoft.com/office/word/2015/wordml/symex" xmlns:wpg="http://schemas.microsoft.com/office/word/2010/wordprocessingGroup" xmlns:wpi="http://schemas.microsoft.com/office/word/2010/wordprocessingInk" xmlns:wne="http://schemas.microsoft.com/office/word/2006/wordml" xmlns:wps="http://schemas.microsoft.com/office/word/2010/wordprocessingShape" mc:Ignorable="w14 w15 w16se w16cid w16 w16cex wp14">
+<w:document xmlns:wpc="http://schemas.microsoft.com/office/word/2010/wordprocessingCanvas" xmlns:cx="http://schemas.microsoft.com/office/drawing/2014/chartex" xmlns:cx1="http://schemas.microsoft.com/office/drawing/2015/9/8/chartex" xmlns:cx2="http://schemas.microsoft.com/office/drawing/2015/10/21/chartex" xmlns:cx3="http://schemas.microsoft.com/office/drawing/2016/5/9/chartex" xmlns:cx4="http://schemas.microsoft.com/office/drawing/2016/5/10/chartex" xmlns:cx5="http://schemas.microsoft.com/office/drawing/2016/5/11/chartex" xmlns:cx6="http://schemas.microsoft.com/office/drawing/2016/5/12/chartex" xmlns:cx7="http://schemas.microsoft.com/office/drawing/2016/5/13/chartex" xmlns:cx8="http://schemas.microsoft.com/office/drawing/2016/5/14/chartex" xmlns:mc="http://schemas.openxmlformats.org/markup-compatibility/2006" xmlns:aink="http://schemas.microsoft.com/office/drawing/2016/ink" xmlns:am3d="http://schemas.microsoft.com/office/drawing/2017/model3d" xmlns:o="urn:schemas-microsoft-com:office:office" xmlns:oel="http://schemas.microsoft.com/office/2019/extlst" xmlns:r="http://schemas.openxmlformats.org/officeDocument/2006/relationships" xmlns:m="http://schemas.openxmlformats.org/officeDocument/2006/math" xmlns:v="urn:schemas-microsoft-com:vml" xmlns:wp14="http://schemas.microsoft.com/office/word/2010/wordprocessingDrawing" xmlns:wp="http://schemas.openxmlformats.org/drawingml/2006/wordprocessingDrawing" xmlns:w10="urn:schemas-microsoft-com:office:word" xmlns:w="http://schemas.openxmlformats.org/wordprocessingml/2006/main" xmlns:w14="http://schemas.microsoft.com/office/word/2010/wordml" xmlns:w15="http://schemas.microsoft.com/office/word/2012/wordml" xmlns:w16cex="http://schemas.microsoft.com/office/word/2018/wordml/cex" xmlns:w16cid="http://schemas.microsoft.com/office/word/2016/wordml/cid" xmlns:w16="http://schemas.microsoft.com/office/word/2018/wordml" xmlns:w16sdtdh="http://schemas.microsoft.com/office/word/2020/wordml/sdtdatahash" xmlns:w16se="http://schemas.microsoft.com/office/word/2015/wordml/symex" xmlns:wpg="http://schemas.microsoft.com/office/word/2010/wordprocessingGroup" xmlns:wpi="http://schemas.microsoft.com/office/word/2010/wordprocessingInk" xmlns:wne="http://schemas.microsoft.com/office/word/2006/wordml" xmlns:wps="http://schemas.microsoft.com/office/word/2010/wordprocessingShape" mc:Ignorable="w14 w15 w16se w16cid w16 w16cex w16sdtdh wp14">
   <w:body>
     <w:p>
       <w:pPr>
@@ -406,7 +406,23 @@
           <w:rFonts w:ascii="Book Antiqua" w:eastAsia="Book Antiqua" w:hAnsi="Book Antiqua" w:cs="Book Antiqua"/>
           <w:color w:val="000000"/>
         </w:rPr>
-        <w:t>    No export incentive has been availed for the reductions / deductions. If that is the case  OR  Proportionate export incentives have been surrendered If that is the case  OR</w:t>
+        <w:t xml:space="preserve">    No export incentive has been availed for the reductions / deductions. If that is the </w:t>
+      </w:r>
+      <w:proofErr w:type="gramStart"/>
+      <w:r>
+        <w:rPr>
+          <w:rFonts w:ascii="Book Antiqua" w:eastAsia="Book Antiqua" w:hAnsi="Book Antiqua" w:cs="Book Antiqua"/>
+          <w:color w:val="000000"/>
+        </w:rPr>
+        <w:t>case  OR</w:t>
+      </w:r>
+      <w:proofErr w:type="gramEnd"/>
+      <w:r>
+        <w:rPr>
+          <w:rFonts w:ascii="Book Antiqua" w:eastAsia="Book Antiqua" w:hAnsi="Book Antiqua" w:cs="Book Antiqua"/>
+          <w:color w:val="000000"/>
+        </w:rPr>
+        <w:t>  Proportionate export incentives have been surrendered If that is the case  OR</w:t>
       </w:r>
     </w:p>
     <w:p>
@@ -435,14 +451,87 @@
           <w:b/>
           <w:color w:val="000000"/>
         </w:rPr>
-        <w:t xml:space="preserve"> d.</w:t>
-      </w:r>
-      <w:r>
-        <w:rPr>
-          <w:rFonts w:ascii="Book Antiqua" w:eastAsia="Book Antiqua" w:hAnsi="Book Antiqua" w:cs="Book Antiqua"/>
-          <w:color w:val="000000"/>
-        </w:rPr>
-        <w:t xml:space="preserve"> Proportionate export incentives shall be surrendered. </w:t>
+        <w:t>d.</w:t>
+      </w:r>
+      <w:r>
+        <w:rPr>
+          <w:rFonts w:ascii="Book Antiqua" w:eastAsia="Book Antiqua" w:hAnsi="Book Antiqua" w:cs="Book Antiqua"/>
+          <w:color w:val="000000"/>
+        </w:rPr>
+        <w:t xml:space="preserve"> </w:t>
+      </w:r>
+      <w:r>
+        <w:rPr>
+          <w:rFonts w:ascii="Book Antiqua" w:eastAsia="Book Antiqua" w:hAnsi="Book Antiqua" w:cs="Book Antiqua"/>
+          <w:color w:val="000000"/>
+        </w:rPr>
+        <w:t xml:space="preserve">  </w:t>
+      </w:r>
+      <w:r>
+        <w:rPr>
+          <w:rFonts w:ascii="Book Antiqua" w:eastAsia="Book Antiqua" w:hAnsi="Book Antiqua" w:cs="Book Antiqua"/>
+          <w:color w:val="000000"/>
+        </w:rPr>
+        <w:t>No proportionate export incentives availed</w:t>
+      </w:r>
+      <w:r>
+        <w:rPr>
+          <w:rFonts w:ascii="Book Antiqua" w:eastAsia="Book Antiqua" w:hAnsi="Book Antiqua" w:cs="Book Antiqua"/>
+          <w:color w:val="000000"/>
+        </w:rPr>
+        <w:t xml:space="preserve">. </w:t>
+      </w:r>
+    </w:p>
+    <w:p>
+      <w:pPr>
+        <w:numPr>
+          <w:ilvl w:val="0"/>
+          <w:numId w:val="1"/>
+        </w:numPr>
+        <w:pBdr>
+          <w:top w:val="nil"/>
+          <w:left w:val="nil"/>
+          <w:bottom w:val="nil"/>
+          <w:right w:val="nil"/>
+          <w:between w:val="nil"/>
+        </w:pBdr>
+        <w:spacing w:line="240" w:lineRule="auto"/>
+        <w:ind w:hanging="851"/>
+        <w:rPr>
+          <w:rFonts w:ascii="Book Antiqua" w:eastAsia="Book Antiqua" w:hAnsi="Book Antiqua" w:cs="Book Antiqua"/>
+          <w:color w:val="000000"/>
+        </w:rPr>
+      </w:pPr>
+      <w:r>
+        <w:rPr>
+          <w:rFonts w:ascii="Book Antiqua" w:eastAsia="Book Antiqua" w:hAnsi="Book Antiqua" w:cs="Book Antiqua"/>
+          <w:b/>
+          <w:color w:val="000000"/>
+        </w:rPr>
+        <w:t>e.</w:t>
+      </w:r>
+      <w:r>
+        <w:rPr>
+          <w:rFonts w:ascii="Book Antiqua" w:eastAsia="Book Antiqua" w:hAnsi="Book Antiqua" w:cs="Book Antiqua"/>
+          <w:color w:val="000000"/>
+        </w:rPr>
+        <w:t xml:space="preserve">   </w:t>
+      </w:r>
+      <w:proofErr w:type="spellStart"/>
+      <w:r>
+        <w:rPr>
+          <w:rFonts w:ascii="Book Antiqua" w:eastAsia="Book Antiqua" w:hAnsi="Book Antiqua" w:cs="Book Antiqua"/>
+          <w:color w:val="000000"/>
+        </w:rPr>
+        <w:t>ChicMic</w:t>
+      </w:r>
+      <w:proofErr w:type="spellEnd"/>
+      <w:r>
+        <w:rPr>
+          <w:rFonts w:ascii="Book Antiqua" w:eastAsia="Book Antiqua" w:hAnsi="Book Antiqua" w:cs="Book Antiqua"/>
+          <w:color w:val="000000"/>
+        </w:rPr>
+        <w:t xml:space="preserve"> Technologies LLP is not in Caution List</w:t>
       </w:r>
     </w:p>
     <w:p>
@@ -498,7 +587,7 @@
 </file>
 
 <file path=word/numbering.xml><?xml version="1.0" encoding="utf-8"?>
-<w:numbering xmlns:wpc="http://schemas.microsoft.com/office/word/2010/wordprocessingCanvas" xmlns:cx="http://schemas.microsoft.com/office/drawing/2014/chartex" xmlns:cx1="http://schemas.microsoft.com/office/drawing/2015/9/8/chartex" xmlns:cx2="http://schemas.microsoft.com/office/drawing/2015/10/21/chartex" xmlns:cx3="http://schemas.microsoft.com/office/drawing/2016/5/9/chartex" xmlns:cx4="http://schemas.microsoft.com/office/drawing/2016/5/10/chartex" xmlns:cx5="http://schemas.microsoft.com/office/drawing/2016/5/11/chartex" xmlns:cx6="http://schemas.microsoft.com/office/drawing/2016/5/12/chartex" xmlns:cx7="http://schemas.microsoft.com/office/drawing/2016/5/13/chartex" xmlns:cx8="http://schemas.microsoft.com/office/drawing/2016/5/14/chartex" xmlns:mc="http://schemas.openxmlformats.org/markup-compatibility/2006" xmlns:aink="http://schemas.microsoft.com/office/drawing/2016/ink" xmlns:am3d="http://schemas.microsoft.com/office/drawing/2017/model3d" xmlns:o="urn:schemas-microsoft-com:office:office" xmlns:r="http://schemas.openxmlformats.org/officeDocument/2006/relationships" xmlns:m="http://schemas.openxmlformats.org/officeDocument/2006/math" xmlns:v="urn:schemas-microsoft-com:vml" xmlns:wp14="http://schemas.microsoft.com/office/word/2010/wordprocessingDrawing" xmlns:wp="http://schemas.openxmlformats.org/drawingml/2006/wordprocessingDrawing" xmlns:w10="urn:schemas-microsoft-com:office:word" xmlns:w="http://schemas.openxmlformats.org/wordprocessingml/2006/main" xmlns:w14="http://schemas.microsoft.com/office/word/2010/wordml" xmlns:w15="http://schemas.microsoft.com/office/word/2012/wordml" xmlns:w16cex="http://schemas.microsoft.com/office/word/2018/wordml/cex" xmlns:w16cid="http://schemas.microsoft.com/office/word/2016/wordml/cid" xmlns:w16="http://schemas.microsoft.com/office/word/2018/wordml" xmlns:w16se="http://schemas.microsoft.com/office/word/2015/wordml/symex" xmlns:wpg="http://schemas.microsoft.com/office/word/2010/wordprocessingGroup" xmlns:wpi="http://schemas.microsoft.com/office/word/2010/wordprocessingInk" xmlns:wne="http://schemas.microsoft.com/office/word/2006/wordml" xmlns:wps="http://schemas.microsoft.com/office/word/2010/wordprocessingShape" mc:Ignorable="w14 w15 w16se w16cid w16 w16cex wp14">
+<w:numbering xmlns:wpc="http://schemas.microsoft.com/office/word/2010/wordprocessingCanvas" xmlns:cx="http://schemas.microsoft.com/office/drawing/2014/chartex" xmlns:cx1="http://schemas.microsoft.com/office/drawing/2015/9/8/chartex" xmlns:cx2="http://schemas.microsoft.com/office/drawing/2015/10/21/chartex" xmlns:cx3="http://schemas.microsoft.com/office/drawing/2016/5/9/chartex" xmlns:cx4="http://schemas.microsoft.com/office/drawing/2016/5/10/chartex" xmlns:cx5="http://schemas.microsoft.com/office/drawing/2016/5/11/chartex" xmlns:cx6="http://schemas.microsoft.com/office/drawing/2016/5/12/chartex" xmlns:cx7="http://schemas.microsoft.com/office/drawing/2016/5/13/chartex" xmlns:cx8="http://schemas.microsoft.com/office/drawing/2016/5/14/chartex" xmlns:mc="http://schemas.openxmlformats.org/markup-compatibility/2006" xmlns:aink="http://schemas.microsoft.com/office/drawing/2016/ink" xmlns:am3d="http://schemas.microsoft.com/office/drawing/2017/model3d" xmlns:o="urn:schemas-microsoft-com:office:office" xmlns:oel="http://schemas.microsoft.com/office/2019/extlst" xmlns:r="http://schemas.openxmlformats.org/officeDocument/2006/relationships" xmlns:m="http://schemas.openxmlformats.org/officeDocument/2006/math" xmlns:v="urn:schemas-microsoft-com:vml" xmlns:wp14="http://schemas.microsoft.com/office/word/2010/wordprocessingDrawing" xmlns:wp="http://schemas.openxmlformats.org/drawingml/2006/wordprocessingDrawing" xmlns:w10="urn:schemas-microsoft-com:office:word" xmlns:w="http://schemas.openxmlformats.org/wordprocessingml/2006/main" xmlns:w14="http://schemas.microsoft.com/office/word/2010/wordml" xmlns:w15="http://schemas.microsoft.com/office/word/2012/wordml" xmlns:w16cex="http://schemas.microsoft.com/office/word/2018/wordml/cex" xmlns:w16cid="http://schemas.microsoft.com/office/word/2016/wordml/cid" xmlns:w16="http://schemas.microsoft.com/office/word/2018/wordml" xmlns:w16sdtdh="http://schemas.microsoft.com/office/word/2020/wordml/sdtdatahash" xmlns:w16se="http://schemas.microsoft.com/office/word/2015/wordml/symex" xmlns:wpg="http://schemas.microsoft.com/office/word/2010/wordprocessingGroup" xmlns:wpi="http://schemas.microsoft.com/office/word/2010/wordprocessingInk" xmlns:wne="http://schemas.microsoft.com/office/word/2006/wordml" xmlns:wps="http://schemas.microsoft.com/office/word/2010/wordprocessingShape" mc:Ignorable="w14 w15 w16se w16cid w16 w16cex w16sdtdh wp14">
   <w:abstractNum w:abstractNumId="0" w15:restartNumberingAfterBreak="0">
     <w:nsid w:val="5ACA4BB5"/>
     <w:multiLevelType w:val="multilevel"/>
@@ -588,14 +677,14 @@
       </w:pPr>
     </w:lvl>
   </w:abstractNum>
-  <w:num w:numId="1">
+  <w:num w:numId="1" w16cid:durableId="948049302">
     <w:abstractNumId w:val="0"/>
   </w:num>
 </w:numbering>
 </file>
 
 <file path=word/styles.xml><?xml version="1.0" encoding="utf-8"?>
-<w:styles xmlns:mc="http://schemas.openxmlformats.org/markup-compatibility/2006" xmlns:r="http://schemas.openxmlformats.org/officeDocument/2006/relationships" xmlns:w="http://schemas.openxmlformats.org/wordprocessingml/2006/main" xmlns:w14="http://schemas.microsoft.com/office/word/2010/wordml" xmlns:w15="http://schemas.microsoft.com/office/word/2012/wordml" xmlns:w16cex="http://schemas.microsoft.com/office/word/2018/wordml/cex" xmlns:w16cid="http://schemas.microsoft.com/office/word/2016/wordml/cid" xmlns:w16="http://schemas.microsoft.com/office/word/2018/wordml" xmlns:w16se="http://schemas.microsoft.com/office/word/2015/wordml/symex" mc:Ignorable="w14 w15 w16se w16cid w16 w16cex">
+<w:styles xmlns:mc="http://schemas.openxmlformats.org/markup-compatibility/2006" xmlns:r="http://schemas.openxmlformats.org/officeDocument/2006/relationships" xmlns:w="http://schemas.openxmlformats.org/wordprocessingml/2006/main" xmlns:w14="http://schemas.microsoft.com/office/word/2010/wordml" xmlns:w15="http://schemas.microsoft.com/office/word/2012/wordml" xmlns:w16cex="http://schemas.microsoft.com/office/word/2018/wordml/cex" xmlns:w16cid="http://schemas.microsoft.com/office/word/2016/wordml/cid" xmlns:w16="http://schemas.microsoft.com/office/word/2018/wordml" xmlns:w16sdtdh="http://schemas.microsoft.com/office/word/2020/wordml/sdtdatahash" xmlns:w16se="http://schemas.microsoft.com/office/word/2015/wordml/symex" mc:Ignorable="w14 w15 w16se w16cid w16 w16cex w16sdtdh">
   <w:docDefaults>
     <w:rPrDefault>
       <w:rPr>
@@ -717,6 +806,7 @@
     <w:lsdException w:name="HTML Sample" w:semiHidden="1" w:unhideWhenUsed="1"/>
     <w:lsdException w:name="HTML Typewriter" w:semiHidden="1" w:unhideWhenUsed="1"/>
     <w:lsdException w:name="HTML Variable" w:semiHidden="1" w:unhideWhenUsed="1"/>
+    <w:lsdException w:name="Normal Table" w:semiHidden="1" w:unhideWhenUsed="1"/>
     <w:lsdException w:name="annotation subject" w:semiHidden="1" w:unhideWhenUsed="1"/>
     <w:lsdException w:name="No List" w:semiHidden="1" w:unhideWhenUsed="1"/>
     <w:lsdException w:name="Outline List 1" w:semiHidden="1" w:unhideWhenUsed="1"/>
@@ -759,8 +849,11 @@
     <w:lsdException w:name="Table Contemporary" w:semiHidden="1" w:unhideWhenUsed="1"/>
     <w:lsdException w:name="Table Elegant" w:semiHidden="1" w:unhideWhenUsed="1"/>
     <w:lsdException w:name="Table Professional" w:semiHidden="1" w:unhideWhenUsed="1"/>
+    <w:lsdException w:name="Table Subtle 1" w:semiHidden="1" w:unhideWhenUsed="1"/>
     <w:lsdException w:name="Table Subtle 2" w:semiHidden="1" w:unhideWhenUsed="1"/>
     <w:lsdException w:name="Table Web 1" w:semiHidden="1" w:unhideWhenUsed="1"/>
+    <w:lsdException w:name="Table Web 2" w:semiHidden="1" w:unhideWhenUsed="1"/>
+    <w:lsdException w:name="Table Web 3" w:semiHidden="1" w:unhideWhenUsed="1"/>
     <w:lsdException w:name="Balloon Text" w:semiHidden="1" w:unhideWhenUsed="1"/>
     <w:lsdException w:name="Table Grid" w:uiPriority="39"/>
     <w:lsdException w:name="Table Theme" w:semiHidden="1" w:unhideWhenUsed="1"/>
@@ -1907,28 +2000,28 @@
 </file>
 
 <file path=customXml/item1.xml><?xml version="1.0" encoding="utf-8"?>
-<b:Sources xmlns:b="http://schemas.openxmlformats.org/officeDocument/2006/bibliography" xmlns="http://schemas.openxmlformats.org/officeDocument/2006/bibliography" SelectedStyle="\APASixthEditionOfficeOnline.xsl" StyleName="APA" Version="6"/>
-</file>
-
-<file path=customXml/item2.xml><?xml version="1.0" encoding="utf-8"?>
 <go:gDocsCustomXmlDataStorage xmlns:go="http://customooxmlschemas.google.com/" xmlns:r="http://schemas.openxmlformats.org/officeDocument/2006/relationships" uri="GoogleDocsCustomDataVersion1">
   <go:docsCustomData xmlns:go="http://customooxmlschemas.google.com/" roundtripDataSignature="AMtx7mgBu/LoCRbydoubLNLmXddh74Q0ig==">AMUW2mXCbsiyS++FVxrTDqlTcfhQVrT6Eoze2IkM2RgSlOG/LBBb7zqM5mr+Q3AFH/LnfLv5bkWfV8u/dEpvKfFT5wn6v7ge0OjXggGt850XHxsc0E8pOozw5que37XGueurVB2zaJdX</go:docsCustomData>
 </go:gDocsCustomXmlDataStorage>
 </file>
 
-<file path=customXml/itemProps1.xml><?xml version="1.0" encoding="utf-8"?>
-<ds:datastoreItem xmlns:ds="http://schemas.openxmlformats.org/officeDocument/2006/customXml" ds:itemID="{6CE0D806-F170-4418-8C7E-9956F47A2EBA}">
-  <ds:schemaRefs>
-    <ds:schemaRef ds:uri="http://schemas.openxmlformats.org/officeDocument/2006/bibliography"/>
-  </ds:schemaRefs>
-</ds:datastoreItem>
+<file path=customXml/item2.xml><?xml version="1.0" encoding="utf-8"?>
+<b:Sources xmlns:b="http://schemas.openxmlformats.org/officeDocument/2006/bibliography" xmlns="http://schemas.openxmlformats.org/officeDocument/2006/bibliography" SelectedStyle="\APASixthEditionOfficeOnline.xsl" StyleName="APA" Version="6"/>
 </file>
 
-<file path=customXml/itemProps2.xml><?xml version="1.0" encoding="utf-8"?>
+<file path=customXml/itemProps1.xml><?xml version="1.0" encoding="utf-8"?>
 <ds:datastoreItem xmlns:ds="http://schemas.openxmlformats.org/officeDocument/2006/customXml" ds:itemID="{11111111-1234-1234-1234-123412341234}">
   <ds:schemaRefs>
     <ds:schemaRef ds:uri="http://customooxmlschemas.google.com/"/>
     <ds:schemaRef ds:uri="http://schemas.openxmlformats.org/officeDocument/2006/relationships"/>
   </ds:schemaRefs>
 </ds:datastoreItem>
+</file>
+
+<file path=customXml/itemProps2.xml><?xml version="1.0" encoding="utf-8"?>
+<ds:datastoreItem xmlns:ds="http://schemas.openxmlformats.org/officeDocument/2006/customXml" ds:itemID="{6CE0D806-F170-4418-8C7E-9956F47A2EBA}">
+  <ds:schemaRefs>
+    <ds:schemaRef ds:uri="http://schemas.openxmlformats.org/officeDocument/2006/bibliography"/>
+  </ds:schemaRefs>
+</ds:datastoreItem>
 </file>
</xml_diff>